<commit_message>
Application package and SQL scripts updated
</commit_message>
<xml_diff>
--- a/Help/Help Release 1.0.0/AF Help Deployment Guide - Version 1.0.0.docx
+++ b/Help/Help Release 1.0.0/AF Help Deployment Guide - Version 1.0.0.docx
@@ -147,895 +147,1154 @@
           <w:rFonts w:cs="Courier New"/>
           <w:b/>
         </w:rPr>
-        <w:t>Required Environment Configurations (maintenance window and do</w:t>
+        <w:t>Required Environment Configurations (maintenance window and downtime required)</w:t>
+      </w:r>
+    </w:p>
+    <w:p>
+      <w:pPr>
+        <w:pStyle w:val="ListParagraph"/>
+        <w:numPr>
+          <w:ilvl w:val="0"/>
+          <w:numId w:val="4"/>
+        </w:numPr>
+        <w:spacing w:after="0"/>
+      </w:pPr>
+      <w:r>
+        <w:t>None</w:t>
+      </w:r>
+    </w:p>
+    <w:p>
+      <w:pPr>
+        <w:spacing w:after="0"/>
+        <w:rPr>
+          <w:rFonts w:cs="Courier New"/>
+          <w:b/>
+        </w:rPr>
+      </w:pPr>
+    </w:p>
+    <w:p>
+      <w:pPr>
+        <w:spacing w:after="0"/>
+        <w:rPr>
+          <w:rFonts w:cs="Courier New"/>
+          <w:b/>
+        </w:rPr>
+      </w:pPr>
+      <w:r>
+        <w:rPr>
+          <w:rFonts w:cs="Courier New"/>
+          <w:b/>
+        </w:rPr>
+        <w:t>Required</w:t>
+      </w:r>
+      <w:r>
+        <w:rPr>
+          <w:rFonts w:cs="Courier New"/>
+          <w:b/>
+        </w:rPr>
+        <w:t xml:space="preserve"> </w:t>
+      </w:r>
+      <w:r>
+        <w:rPr>
+          <w:rFonts w:cs="Courier New"/>
+          <w:b/>
+        </w:rPr>
+        <w:t>Plugins</w:t>
+      </w:r>
+    </w:p>
+    <w:p>
+      <w:pPr>
+        <w:pStyle w:val="PlainText"/>
+        <w:numPr>
+          <w:ilvl w:val="0"/>
+          <w:numId w:val="1"/>
+        </w:numPr>
+        <w:rPr>
+          <w:rFonts w:asciiTheme="minorHAnsi" w:hAnsiTheme="minorHAnsi" w:cs="Courier New"/>
+          <w:sz w:val="22"/>
+          <w:szCs w:val="22"/>
+        </w:rPr>
+      </w:pPr>
+      <w:proofErr w:type="spellStart"/>
+      <w:r>
+        <w:rPr>
+          <w:rFonts w:asciiTheme="minorHAnsi" w:hAnsiTheme="minorHAnsi" w:cs="Courier New"/>
+          <w:sz w:val="22"/>
+          <w:szCs w:val="22"/>
+        </w:rPr>
+        <w:t>AdvancedDocumentTemplating</w:t>
+      </w:r>
+      <w:proofErr w:type="spellEnd"/>
+      <w:r>
+        <w:rPr>
+          <w:rFonts w:asciiTheme="minorHAnsi" w:hAnsiTheme="minorHAnsi" w:cs="Courier New"/>
+          <w:sz w:val="22"/>
+          <w:szCs w:val="22"/>
+        </w:rPr>
+        <w:t xml:space="preserve"> (v1.0.4)</w:t>
+      </w:r>
+    </w:p>
+    <w:p>
+      <w:pPr>
+        <w:pStyle w:val="PlainText"/>
+        <w:numPr>
+          <w:ilvl w:val="0"/>
+          <w:numId w:val="1"/>
+        </w:numPr>
+        <w:rPr>
+          <w:rFonts w:asciiTheme="minorHAnsi" w:hAnsiTheme="minorHAnsi" w:cs="Courier New"/>
+          <w:sz w:val="22"/>
+          <w:szCs w:val="22"/>
+        </w:rPr>
+      </w:pPr>
+      <w:r>
+        <w:rPr>
+          <w:rFonts w:asciiTheme="minorHAnsi" w:hAnsiTheme="minorHAnsi" w:cs="Courier New"/>
+          <w:sz w:val="22"/>
+          <w:szCs w:val="22"/>
+        </w:rPr>
+        <w:t>Content Expressions (v1.0.7)</w:t>
+      </w:r>
+    </w:p>
+    <w:p>
+      <w:pPr>
+        <w:pStyle w:val="PlainText"/>
+        <w:numPr>
+          <w:ilvl w:val="0"/>
+          <w:numId w:val="1"/>
+        </w:numPr>
+        <w:rPr>
+          <w:rFonts w:asciiTheme="minorHAnsi" w:hAnsiTheme="minorHAnsi" w:cs="Courier New"/>
+          <w:sz w:val="22"/>
+          <w:szCs w:val="22"/>
+        </w:rPr>
+      </w:pPr>
+      <w:r>
+        <w:rPr>
+          <w:rFonts w:asciiTheme="minorHAnsi" w:hAnsiTheme="minorHAnsi" w:cs="Courier New"/>
+          <w:sz w:val="22"/>
+          <w:szCs w:val="22"/>
+        </w:rPr>
+        <w:t>CSV Parser Plugin (v1.6.2)</w:t>
+      </w:r>
+    </w:p>
+    <w:p>
+      <w:pPr>
+        <w:pStyle w:val="PlainText"/>
+        <w:numPr>
+          <w:ilvl w:val="0"/>
+          <w:numId w:val="1"/>
+        </w:numPr>
+        <w:rPr>
+          <w:rFonts w:asciiTheme="minorHAnsi" w:hAnsiTheme="minorHAnsi" w:cs="Courier New"/>
+          <w:sz w:val="22"/>
+          <w:szCs w:val="22"/>
+        </w:rPr>
+      </w:pPr>
+      <w:proofErr w:type="spellStart"/>
+      <w:r>
+        <w:rPr>
+          <w:rFonts w:asciiTheme="minorHAnsi" w:hAnsiTheme="minorHAnsi" w:cs="Courier New"/>
+          <w:sz w:val="22"/>
+          <w:szCs w:val="22"/>
+        </w:rPr>
+        <w:t>GenerateGregorianCalendar</w:t>
+      </w:r>
+      <w:proofErr w:type="spellEnd"/>
+      <w:r>
+        <w:rPr>
+          <w:rFonts w:asciiTheme="minorHAnsi" w:hAnsiTheme="minorHAnsi" w:cs="Courier New"/>
+          <w:sz w:val="22"/>
+          <w:szCs w:val="22"/>
+        </w:rPr>
+        <w:t xml:space="preserve"> (v1.0.0)</w:t>
+      </w:r>
+    </w:p>
+    <w:p>
+      <w:pPr>
+        <w:pStyle w:val="PlainText"/>
+        <w:numPr>
+          <w:ilvl w:val="0"/>
+          <w:numId w:val="1"/>
+        </w:numPr>
+        <w:rPr>
+          <w:rFonts w:asciiTheme="minorHAnsi" w:hAnsiTheme="minorHAnsi" w:cs="Courier New"/>
+          <w:sz w:val="22"/>
+          <w:szCs w:val="22"/>
+        </w:rPr>
+      </w:pPr>
+      <w:proofErr w:type="spellStart"/>
+      <w:r>
+        <w:rPr>
+          <w:rFonts w:asciiTheme="minorHAnsi" w:hAnsiTheme="minorHAnsi" w:cs="Courier New"/>
+          <w:sz w:val="22"/>
+          <w:szCs w:val="22"/>
+        </w:rPr>
+        <w:t>GroupFunctions</w:t>
+      </w:r>
+      <w:proofErr w:type="spellEnd"/>
+      <w:r>
+        <w:rPr>
+          <w:rFonts w:asciiTheme="minorHAnsi" w:hAnsiTheme="minorHAnsi" w:cs="Courier New"/>
+          <w:sz w:val="22"/>
+          <w:szCs w:val="22"/>
+        </w:rPr>
+        <w:t xml:space="preserve"> (v3.1.0)</w:t>
+      </w:r>
+    </w:p>
+    <w:p>
+      <w:pPr>
+        <w:pStyle w:val="PlainText"/>
+        <w:numPr>
+          <w:ilvl w:val="0"/>
+          <w:numId w:val="1"/>
+        </w:numPr>
+        <w:rPr>
+          <w:rFonts w:asciiTheme="minorHAnsi" w:hAnsiTheme="minorHAnsi" w:cs="Courier New"/>
+          <w:sz w:val="22"/>
+          <w:szCs w:val="22"/>
+        </w:rPr>
+      </w:pPr>
+      <w:r>
+        <w:rPr>
+          <w:rFonts w:asciiTheme="minorHAnsi" w:hAnsiTheme="minorHAnsi" w:cs="Courier New"/>
+          <w:sz w:val="22"/>
+          <w:szCs w:val="22"/>
+        </w:rPr>
+        <w:t>People Functions (v1.1)</w:t>
+      </w:r>
+    </w:p>
+    <w:p>
+      <w:pPr>
+        <w:pStyle w:val="PlainText"/>
+        <w:numPr>
+          <w:ilvl w:val="0"/>
+          <w:numId w:val="1"/>
+        </w:numPr>
+        <w:rPr>
+          <w:rFonts w:asciiTheme="minorHAnsi" w:hAnsiTheme="minorHAnsi" w:cs="Courier New"/>
+          <w:sz w:val="22"/>
+          <w:szCs w:val="22"/>
+        </w:rPr>
+      </w:pPr>
+      <w:proofErr w:type="spellStart"/>
+      <w:r>
+        <w:rPr>
+          <w:rFonts w:asciiTheme="minorHAnsi" w:hAnsiTheme="minorHAnsi" w:cs="Courier New"/>
+          <w:sz w:val="22"/>
+          <w:szCs w:val="22"/>
+        </w:rPr>
+        <w:t>PersonalizationUtilities</w:t>
+      </w:r>
+      <w:proofErr w:type="spellEnd"/>
+      <w:r>
+        <w:rPr>
+          <w:rFonts w:asciiTheme="minorHAnsi" w:hAnsiTheme="minorHAnsi" w:cs="Courier New"/>
+          <w:sz w:val="22"/>
+          <w:szCs w:val="22"/>
+        </w:rPr>
+        <w:t xml:space="preserve"> (v3.3.2)</w:t>
+      </w:r>
+    </w:p>
+    <w:p>
+      <w:pPr>
+        <w:pStyle w:val="PlainText"/>
+        <w:numPr>
+          <w:ilvl w:val="0"/>
+          <w:numId w:val="1"/>
+        </w:numPr>
+        <w:rPr>
+          <w:rFonts w:asciiTheme="minorHAnsi" w:hAnsiTheme="minorHAnsi" w:cs="Courier New"/>
+          <w:sz w:val="22"/>
+          <w:szCs w:val="22"/>
+        </w:rPr>
+      </w:pPr>
+      <w:r>
+        <w:rPr>
+          <w:rFonts w:asciiTheme="minorHAnsi" w:hAnsiTheme="minorHAnsi" w:cs="Courier New"/>
+          <w:sz w:val="22"/>
+          <w:szCs w:val="22"/>
+        </w:rPr>
+        <w:t>User Profile Picture Utilities (v1.0.0)</w:t>
+      </w:r>
+    </w:p>
+    <w:p>
+      <w:pPr>
+        <w:pStyle w:val="PlainText"/>
+        <w:numPr>
+          <w:ilvl w:val="0"/>
+          <w:numId w:val="1"/>
+        </w:numPr>
+        <w:rPr>
+          <w:rFonts w:asciiTheme="minorHAnsi" w:hAnsiTheme="minorHAnsi" w:cs="Courier New"/>
+          <w:sz w:val="22"/>
+          <w:szCs w:val="22"/>
+        </w:rPr>
+      </w:pPr>
+      <w:proofErr w:type="spellStart"/>
+      <w:r>
+        <w:rPr>
+          <w:rFonts w:asciiTheme="minorHAnsi" w:hAnsiTheme="minorHAnsi" w:cs="Courier New"/>
+          <w:sz w:val="22"/>
+          <w:szCs w:val="22"/>
+        </w:rPr>
+        <w:t>com.appiancorp.analytics.excel_export</w:t>
+      </w:r>
+      <w:proofErr w:type="spellEnd"/>
+      <w:r>
+        <w:rPr>
+          <w:rFonts w:asciiTheme="minorHAnsi" w:hAnsiTheme="minorHAnsi" w:cs="Courier New"/>
+          <w:sz w:val="22"/>
+          <w:szCs w:val="22"/>
+        </w:rPr>
+        <w:t xml:space="preserve"> (v3.2)</w:t>
+      </w:r>
+    </w:p>
+    <w:p>
+      <w:pPr>
+        <w:pStyle w:val="PlainText"/>
+        <w:numPr>
+          <w:ilvl w:val="0"/>
+          <w:numId w:val="1"/>
+        </w:numPr>
+        <w:rPr>
+          <w:rFonts w:asciiTheme="minorHAnsi" w:hAnsiTheme="minorHAnsi" w:cs="Courier New"/>
+          <w:sz w:val="22"/>
+          <w:szCs w:val="22"/>
+        </w:rPr>
+      </w:pPr>
+      <w:proofErr w:type="spellStart"/>
+      <w:r>
+        <w:rPr>
+          <w:rFonts w:asciiTheme="minorHAnsi" w:hAnsiTheme="minorHAnsi" w:cs="Courier New"/>
+          <w:sz w:val="22"/>
+          <w:szCs w:val="22"/>
+        </w:rPr>
+        <w:t>getDataSubsetDownloadLinkFromPro</w:t>
       </w:r>
       <w:bookmarkStart w:id="0" w:name="_GoBack"/>
       <w:bookmarkEnd w:id="0"/>
       <w:r>
         <w:rPr>
-          <w:rFonts w:cs="Courier New"/>
-          <w:b/>
-        </w:rPr>
-        <w:t>wntime required)</w:t>
-      </w:r>
-    </w:p>
-    <w:p>
-      <w:pPr>
-        <w:pStyle w:val="ListParagraph"/>
+          <w:rFonts w:asciiTheme="minorHAnsi" w:hAnsiTheme="minorHAnsi" w:cs="Courier New"/>
+          <w:sz w:val="22"/>
+          <w:szCs w:val="22"/>
+        </w:rPr>
+        <w:t>cess</w:t>
+      </w:r>
+      <w:proofErr w:type="spellEnd"/>
+      <w:r>
+        <w:rPr>
+          <w:rFonts w:asciiTheme="minorHAnsi" w:hAnsiTheme="minorHAnsi" w:cs="Courier New"/>
+          <w:sz w:val="22"/>
+          <w:szCs w:val="22"/>
+        </w:rPr>
+        <w:t xml:space="preserve"> (v1.2.1)</w:t>
+      </w:r>
+    </w:p>
+    <w:p>
+      <w:pPr>
+        <w:pStyle w:val="PlainText"/>
+        <w:rPr>
+          <w:rFonts w:asciiTheme="minorHAnsi" w:hAnsiTheme="minorHAnsi" w:cs="Courier New"/>
+          <w:sz w:val="22"/>
+          <w:szCs w:val="22"/>
+        </w:rPr>
+      </w:pPr>
+    </w:p>
+    <w:p>
+      <w:pPr>
+        <w:pStyle w:val="PlainText"/>
+        <w:rPr>
+          <w:rFonts w:asciiTheme="minorHAnsi" w:hAnsiTheme="minorHAnsi" w:cs="Courier New"/>
+          <w:b/>
+          <w:sz w:val="22"/>
+          <w:szCs w:val="22"/>
+        </w:rPr>
+      </w:pPr>
+      <w:r>
+        <w:rPr>
+          <w:rFonts w:asciiTheme="minorHAnsi" w:hAnsiTheme="minorHAnsi" w:cs="Courier New"/>
+          <w:b/>
+          <w:sz w:val="22"/>
+          <w:szCs w:val="22"/>
+        </w:rPr>
+        <w:t>Required App</w:t>
+      </w:r>
+      <w:r>
+        <w:rPr>
+          <w:rFonts w:asciiTheme="minorHAnsi" w:hAnsiTheme="minorHAnsi" w:cs="Courier New"/>
+          <w:b/>
+          <w:sz w:val="22"/>
+          <w:szCs w:val="22"/>
+        </w:rPr>
+        <w:t>lication Package</w:t>
+      </w:r>
+      <w:r>
+        <w:rPr>
+          <w:rFonts w:asciiTheme="minorHAnsi" w:hAnsiTheme="minorHAnsi" w:cs="Courier New"/>
+          <w:b/>
+          <w:sz w:val="22"/>
+          <w:szCs w:val="22"/>
+        </w:rPr>
+        <w:t>s</w:t>
+      </w:r>
+    </w:p>
+    <w:p>
+      <w:pPr>
+        <w:pStyle w:val="PlainText"/>
         <w:numPr>
           <w:ilvl w:val="0"/>
-          <w:numId w:val="4"/>
-        </w:numPr>
+          <w:numId w:val="3"/>
+        </w:numPr>
+        <w:rPr>
+          <w:rFonts w:asciiTheme="minorHAnsi" w:hAnsiTheme="minorHAnsi" w:cs="Courier New"/>
+          <w:sz w:val="22"/>
+          <w:szCs w:val="22"/>
+        </w:rPr>
+      </w:pPr>
+      <w:r>
+        <w:rPr>
+          <w:rFonts w:asciiTheme="minorHAnsi" w:hAnsiTheme="minorHAnsi" w:cs="Courier New"/>
+          <w:sz w:val="22"/>
+          <w:szCs w:val="22"/>
+        </w:rPr>
+        <w:t>AF</w:t>
+      </w:r>
+      <w:r>
+        <w:rPr>
+          <w:rFonts w:asciiTheme="minorHAnsi" w:hAnsiTheme="minorHAnsi" w:cs="Courier New"/>
+          <w:sz w:val="22"/>
+          <w:szCs w:val="22"/>
+        </w:rPr>
+        <w:t xml:space="preserve"> Common Objects</w:t>
+      </w:r>
+      <w:r>
+        <w:rPr>
+          <w:rFonts w:asciiTheme="minorHAnsi" w:hAnsiTheme="minorHAnsi" w:cs="Courier New"/>
+          <w:sz w:val="22"/>
+          <w:szCs w:val="22"/>
+        </w:rPr>
+        <w:t xml:space="preserve"> - Unpublished</w:t>
+      </w:r>
+      <w:r>
+        <w:rPr>
+          <w:rFonts w:asciiTheme="minorHAnsi" w:hAnsiTheme="minorHAnsi" w:cs="Courier New"/>
+          <w:sz w:val="22"/>
+          <w:szCs w:val="22"/>
+        </w:rPr>
+        <w:t>.zip</w:t>
+      </w:r>
+    </w:p>
+    <w:p>
+      <w:pPr>
+        <w:pStyle w:val="PlainText"/>
+        <w:numPr>
+          <w:ilvl w:val="0"/>
+          <w:numId w:val="3"/>
+        </w:numPr>
+        <w:rPr>
+          <w:rFonts w:asciiTheme="minorHAnsi" w:hAnsiTheme="minorHAnsi" w:cs="Courier New"/>
+          <w:sz w:val="22"/>
+          <w:szCs w:val="22"/>
+        </w:rPr>
+      </w:pPr>
+      <w:r>
+        <w:rPr>
+          <w:rFonts w:asciiTheme="minorHAnsi" w:hAnsiTheme="minorHAnsi" w:cs="Courier New"/>
+          <w:sz w:val="22"/>
+          <w:szCs w:val="22"/>
+        </w:rPr>
+        <w:t>AF Common Objects.zip</w:t>
+      </w:r>
+    </w:p>
+    <w:p>
+      <w:pPr>
+        <w:pStyle w:val="PlainText"/>
+        <w:numPr>
+          <w:ilvl w:val="0"/>
+          <w:numId w:val="3"/>
+        </w:numPr>
+        <w:rPr>
+          <w:rFonts w:asciiTheme="minorHAnsi" w:hAnsiTheme="minorHAnsi" w:cs="Courier New"/>
+          <w:sz w:val="22"/>
+          <w:szCs w:val="22"/>
+        </w:rPr>
+      </w:pPr>
+      <w:r>
+        <w:rPr>
+          <w:rFonts w:asciiTheme="minorHAnsi" w:hAnsiTheme="minorHAnsi" w:cs="Courier New"/>
+          <w:sz w:val="22"/>
+          <w:szCs w:val="22"/>
+        </w:rPr>
+        <w:t>Help – Data Stores and CDTs</w:t>
+      </w:r>
+      <w:r>
+        <w:rPr>
+          <w:rFonts w:asciiTheme="minorHAnsi" w:hAnsiTheme="minorHAnsi" w:cs="Courier New"/>
+          <w:sz w:val="22"/>
+          <w:szCs w:val="22"/>
+        </w:rPr>
+        <w:t>.zip</w:t>
+      </w:r>
+    </w:p>
+    <w:p>
+      <w:pPr>
+        <w:pStyle w:val="PlainText"/>
+        <w:numPr>
+          <w:ilvl w:val="0"/>
+          <w:numId w:val="3"/>
+        </w:numPr>
+        <w:rPr>
+          <w:rFonts w:asciiTheme="minorHAnsi" w:hAnsiTheme="minorHAnsi" w:cs="Courier New"/>
+          <w:sz w:val="22"/>
+          <w:szCs w:val="22"/>
+        </w:rPr>
+      </w:pPr>
+      <w:r>
+        <w:rPr>
+          <w:rFonts w:asciiTheme="minorHAnsi" w:hAnsiTheme="minorHAnsi" w:cs="Courier New"/>
+          <w:sz w:val="22"/>
+          <w:szCs w:val="22"/>
+        </w:rPr>
+        <w:t>Help – All Objects.zip</w:t>
+      </w:r>
+    </w:p>
+    <w:p>
+      <w:pPr>
+        <w:pStyle w:val="PlainText"/>
+        <w:numPr>
+          <w:ilvl w:val="0"/>
+          <w:numId w:val="3"/>
+        </w:numPr>
+        <w:rPr>
+          <w:rFonts w:asciiTheme="minorHAnsi" w:hAnsiTheme="minorHAnsi" w:cs="Courier New"/>
+          <w:sz w:val="22"/>
+          <w:szCs w:val="22"/>
+        </w:rPr>
+      </w:pPr>
+      <w:r>
+        <w:rPr>
+          <w:rFonts w:asciiTheme="minorHAnsi" w:hAnsiTheme="minorHAnsi" w:cs="Courier New"/>
+          <w:sz w:val="22"/>
+          <w:szCs w:val="22"/>
+        </w:rPr>
+        <w:t>Help.zip</w:t>
+      </w:r>
+    </w:p>
+    <w:p>
+      <w:pPr>
+        <w:pStyle w:val="PlainText"/>
+        <w:rPr>
+          <w:rFonts w:asciiTheme="minorHAnsi" w:hAnsiTheme="minorHAnsi" w:cs="Courier New"/>
+          <w:sz w:val="22"/>
+          <w:szCs w:val="22"/>
+        </w:rPr>
+      </w:pPr>
+    </w:p>
+    <w:p>
+      <w:pPr>
+        <w:pStyle w:val="PlainText"/>
+        <w:rPr>
+          <w:rFonts w:asciiTheme="minorHAnsi" w:hAnsiTheme="minorHAnsi" w:cs="Courier New"/>
+          <w:b/>
+          <w:sz w:val="22"/>
+          <w:szCs w:val="22"/>
+        </w:rPr>
+      </w:pPr>
+      <w:r>
+        <w:rPr>
+          <w:rFonts w:asciiTheme="minorHAnsi" w:hAnsiTheme="minorHAnsi" w:cs="Courier New"/>
+          <w:b/>
+          <w:sz w:val="22"/>
+          <w:szCs w:val="22"/>
+        </w:rPr>
+        <w:t xml:space="preserve">Required </w:t>
+      </w:r>
+      <w:r>
+        <w:rPr>
+          <w:rFonts w:asciiTheme="minorHAnsi" w:hAnsiTheme="minorHAnsi" w:cs="Courier New"/>
+          <w:b/>
+          <w:sz w:val="22"/>
+          <w:szCs w:val="22"/>
+        </w:rPr>
+        <w:t>Database Scripts</w:t>
+      </w:r>
+    </w:p>
+    <w:p>
+      <w:pPr>
+        <w:pStyle w:val="PlainText"/>
+        <w:numPr>
+          <w:ilvl w:val="0"/>
+          <w:numId w:val="3"/>
+        </w:numPr>
+        <w:rPr>
+          <w:rFonts w:asciiTheme="minorHAnsi" w:hAnsiTheme="minorHAnsi" w:cs="Courier New"/>
+          <w:sz w:val="22"/>
+          <w:szCs w:val="22"/>
+        </w:rPr>
+      </w:pPr>
+      <w:r>
+        <w:rPr>
+          <w:rFonts w:asciiTheme="minorHAnsi" w:hAnsiTheme="minorHAnsi" w:cs="Courier New"/>
+          <w:sz w:val="22"/>
+          <w:szCs w:val="22"/>
+        </w:rPr>
+        <w:t>MySQL</w:t>
+      </w:r>
+    </w:p>
+    <w:p>
+      <w:pPr>
+        <w:pStyle w:val="PlainText"/>
+        <w:numPr>
+          <w:ilvl w:val="1"/>
+          <w:numId w:val="3"/>
+        </w:numPr>
+        <w:rPr>
+          <w:rFonts w:asciiTheme="minorHAnsi" w:hAnsiTheme="minorHAnsi" w:cs="Courier New"/>
+          <w:sz w:val="22"/>
+          <w:szCs w:val="22"/>
+        </w:rPr>
+      </w:pPr>
+      <w:r>
+        <w:rPr>
+          <w:rFonts w:asciiTheme="minorHAnsi" w:hAnsiTheme="minorHAnsi" w:cs="Courier New"/>
+          <w:sz w:val="22"/>
+          <w:szCs w:val="22"/>
+        </w:rPr>
+        <w:t xml:space="preserve">AF Release 1.0.0 Create </w:t>
+      </w:r>
+      <w:proofErr w:type="spellStart"/>
+      <w:r>
+        <w:rPr>
+          <w:rFonts w:asciiTheme="minorHAnsi" w:hAnsiTheme="minorHAnsi" w:cs="Courier New"/>
+          <w:sz w:val="22"/>
+          <w:szCs w:val="22"/>
+        </w:rPr>
+        <w:t>DB.sql</w:t>
+      </w:r>
+      <w:proofErr w:type="spellEnd"/>
+    </w:p>
+    <w:p>
+      <w:pPr>
+        <w:pStyle w:val="PlainText"/>
+        <w:numPr>
+          <w:ilvl w:val="1"/>
+          <w:numId w:val="3"/>
+        </w:numPr>
+        <w:rPr>
+          <w:rFonts w:asciiTheme="minorHAnsi" w:hAnsiTheme="minorHAnsi" w:cs="Courier New"/>
+          <w:sz w:val="22"/>
+          <w:szCs w:val="22"/>
+        </w:rPr>
+      </w:pPr>
+      <w:r>
+        <w:rPr>
+          <w:rFonts w:asciiTheme="minorHAnsi" w:hAnsiTheme="minorHAnsi" w:cs="Courier New"/>
+          <w:sz w:val="22"/>
+          <w:szCs w:val="22"/>
+        </w:rPr>
+        <w:t>Help</w:t>
+      </w:r>
+      <w:r>
+        <w:rPr>
+          <w:rFonts w:asciiTheme="minorHAnsi" w:hAnsiTheme="minorHAnsi" w:cs="Courier New"/>
+          <w:sz w:val="22"/>
+          <w:szCs w:val="22"/>
+        </w:rPr>
+        <w:t xml:space="preserve"> Release 1.0.0 Create </w:t>
+      </w:r>
+      <w:proofErr w:type="spellStart"/>
+      <w:r>
+        <w:rPr>
+          <w:rFonts w:asciiTheme="minorHAnsi" w:hAnsiTheme="minorHAnsi" w:cs="Courier New"/>
+          <w:sz w:val="22"/>
+          <w:szCs w:val="22"/>
+        </w:rPr>
+        <w:t>DB.sql</w:t>
+      </w:r>
+      <w:proofErr w:type="spellEnd"/>
+    </w:p>
+    <w:p>
+      <w:pPr>
+        <w:pStyle w:val="PlainText"/>
+        <w:numPr>
+          <w:ilvl w:val="1"/>
+          <w:numId w:val="3"/>
+        </w:numPr>
+        <w:rPr>
+          <w:rFonts w:asciiTheme="minorHAnsi" w:hAnsiTheme="minorHAnsi" w:cs="Courier New"/>
+          <w:sz w:val="22"/>
+          <w:szCs w:val="22"/>
+        </w:rPr>
+      </w:pPr>
+      <w:r>
+        <w:rPr>
+          <w:rFonts w:asciiTheme="minorHAnsi" w:hAnsiTheme="minorHAnsi" w:cs="Courier New"/>
+          <w:sz w:val="22"/>
+          <w:szCs w:val="22"/>
+        </w:rPr>
+        <w:t>Help</w:t>
+      </w:r>
+      <w:r>
+        <w:rPr>
+          <w:rFonts w:asciiTheme="minorHAnsi" w:hAnsiTheme="minorHAnsi" w:cs="Courier New"/>
+          <w:sz w:val="22"/>
+          <w:szCs w:val="22"/>
+        </w:rPr>
+        <w:t xml:space="preserve"> Release 1.0.0 Insert Reference </w:t>
+      </w:r>
+      <w:proofErr w:type="spellStart"/>
+      <w:r>
+        <w:rPr>
+          <w:rFonts w:asciiTheme="minorHAnsi" w:hAnsiTheme="minorHAnsi" w:cs="Courier New"/>
+          <w:sz w:val="22"/>
+          <w:szCs w:val="22"/>
+        </w:rPr>
+        <w:t>Data.sql</w:t>
+      </w:r>
+      <w:proofErr w:type="spellEnd"/>
+    </w:p>
+    <w:p>
+      <w:pPr>
+        <w:pStyle w:val="PlainText"/>
+        <w:numPr>
+          <w:ilvl w:val="0"/>
+          <w:numId w:val="3"/>
+        </w:numPr>
+        <w:rPr>
+          <w:rFonts w:asciiTheme="minorHAnsi" w:hAnsiTheme="minorHAnsi" w:cs="Courier New"/>
+          <w:sz w:val="22"/>
+          <w:szCs w:val="22"/>
+        </w:rPr>
+      </w:pPr>
+      <w:r>
+        <w:rPr>
+          <w:rFonts w:asciiTheme="minorHAnsi" w:hAnsiTheme="minorHAnsi" w:cs="Courier New"/>
+          <w:sz w:val="22"/>
+          <w:szCs w:val="22"/>
+        </w:rPr>
+        <w:t>Oracle</w:t>
+      </w:r>
+    </w:p>
+    <w:p>
+      <w:pPr>
+        <w:pStyle w:val="PlainText"/>
+        <w:numPr>
+          <w:ilvl w:val="1"/>
+          <w:numId w:val="3"/>
+        </w:numPr>
+        <w:rPr>
+          <w:rFonts w:asciiTheme="minorHAnsi" w:hAnsiTheme="minorHAnsi" w:cs="Courier New"/>
+          <w:sz w:val="22"/>
+          <w:szCs w:val="22"/>
+        </w:rPr>
+      </w:pPr>
+      <w:r>
+        <w:rPr>
+          <w:rFonts w:asciiTheme="minorHAnsi" w:hAnsiTheme="minorHAnsi" w:cs="Courier New"/>
+          <w:sz w:val="22"/>
+          <w:szCs w:val="22"/>
+        </w:rPr>
+        <w:t xml:space="preserve">AF Release 1.0.0 Create </w:t>
+      </w:r>
+      <w:proofErr w:type="spellStart"/>
+      <w:r>
+        <w:rPr>
+          <w:rFonts w:asciiTheme="minorHAnsi" w:hAnsiTheme="minorHAnsi" w:cs="Courier New"/>
+          <w:sz w:val="22"/>
+          <w:szCs w:val="22"/>
+        </w:rPr>
+        <w:t>DB.sql</w:t>
+      </w:r>
+      <w:proofErr w:type="spellEnd"/>
+    </w:p>
+    <w:p>
+      <w:pPr>
+        <w:pStyle w:val="PlainText"/>
+        <w:numPr>
+          <w:ilvl w:val="1"/>
+          <w:numId w:val="3"/>
+        </w:numPr>
+        <w:rPr>
+          <w:rFonts w:asciiTheme="minorHAnsi" w:hAnsiTheme="minorHAnsi" w:cs="Courier New"/>
+          <w:sz w:val="22"/>
+          <w:szCs w:val="22"/>
+        </w:rPr>
+      </w:pPr>
+      <w:r>
+        <w:rPr>
+          <w:rFonts w:asciiTheme="minorHAnsi" w:hAnsiTheme="minorHAnsi" w:cs="Courier New"/>
+          <w:sz w:val="22"/>
+          <w:szCs w:val="22"/>
+        </w:rPr>
+        <w:t>Help</w:t>
+      </w:r>
+      <w:r>
+        <w:rPr>
+          <w:rFonts w:asciiTheme="minorHAnsi" w:hAnsiTheme="minorHAnsi" w:cs="Courier New"/>
+          <w:sz w:val="22"/>
+          <w:szCs w:val="22"/>
+        </w:rPr>
+        <w:t xml:space="preserve"> Release 1.0.0 Create </w:t>
+      </w:r>
+      <w:proofErr w:type="spellStart"/>
+      <w:r>
+        <w:rPr>
+          <w:rFonts w:asciiTheme="minorHAnsi" w:hAnsiTheme="minorHAnsi" w:cs="Courier New"/>
+          <w:sz w:val="22"/>
+          <w:szCs w:val="22"/>
+        </w:rPr>
+        <w:t>DB.sql</w:t>
+      </w:r>
+      <w:proofErr w:type="spellEnd"/>
+    </w:p>
+    <w:p>
+      <w:pPr>
+        <w:pStyle w:val="PlainText"/>
+        <w:numPr>
+          <w:ilvl w:val="1"/>
+          <w:numId w:val="3"/>
+        </w:numPr>
+        <w:rPr>
+          <w:rFonts w:asciiTheme="minorHAnsi" w:hAnsiTheme="minorHAnsi" w:cs="Courier New"/>
+          <w:sz w:val="22"/>
+          <w:szCs w:val="22"/>
+        </w:rPr>
+      </w:pPr>
+      <w:r>
+        <w:rPr>
+          <w:rFonts w:asciiTheme="minorHAnsi" w:hAnsiTheme="minorHAnsi" w:cs="Courier New"/>
+          <w:sz w:val="22"/>
+          <w:szCs w:val="22"/>
+        </w:rPr>
+        <w:t>Help</w:t>
+      </w:r>
+      <w:r>
+        <w:rPr>
+          <w:rFonts w:asciiTheme="minorHAnsi" w:hAnsiTheme="minorHAnsi" w:cs="Courier New"/>
+          <w:sz w:val="22"/>
+          <w:szCs w:val="22"/>
+        </w:rPr>
+        <w:t xml:space="preserve"> Release 1.0.0 Insert Reference </w:t>
+      </w:r>
+      <w:proofErr w:type="spellStart"/>
+      <w:r>
+        <w:rPr>
+          <w:rFonts w:asciiTheme="minorHAnsi" w:hAnsiTheme="minorHAnsi" w:cs="Courier New"/>
+          <w:sz w:val="22"/>
+          <w:szCs w:val="22"/>
+        </w:rPr>
+        <w:t>Data.sql</w:t>
+      </w:r>
+      <w:proofErr w:type="spellEnd"/>
+    </w:p>
+    <w:p>
+      <w:pPr>
+        <w:pStyle w:val="PlainText"/>
+        <w:rPr>
+          <w:rFonts w:asciiTheme="minorHAnsi" w:hAnsiTheme="minorHAnsi" w:cs="Courier New"/>
+          <w:sz w:val="22"/>
+          <w:szCs w:val="22"/>
+        </w:rPr>
+      </w:pPr>
+    </w:p>
+    <w:p>
+      <w:pPr>
+        <w:pStyle w:val="PlainText"/>
+        <w:rPr>
+          <w:rFonts w:asciiTheme="minorHAnsi" w:hAnsiTheme="minorHAnsi" w:cs="Courier New"/>
+          <w:b/>
+          <w:sz w:val="22"/>
+          <w:szCs w:val="22"/>
+        </w:rPr>
+      </w:pPr>
+      <w:r>
+        <w:rPr>
+          <w:rFonts w:asciiTheme="minorHAnsi" w:hAnsiTheme="minorHAnsi" w:cs="Courier New"/>
+          <w:b/>
+          <w:sz w:val="22"/>
+          <w:szCs w:val="22"/>
+        </w:rPr>
+        <w:t>Required Users</w:t>
+      </w:r>
+    </w:p>
+    <w:p>
+      <w:pPr>
+        <w:pStyle w:val="PlainText"/>
+        <w:numPr>
+          <w:ilvl w:val="0"/>
+          <w:numId w:val="3"/>
+        </w:numPr>
+        <w:rPr>
+          <w:rFonts w:asciiTheme="minorHAnsi" w:hAnsiTheme="minorHAnsi" w:cs="Courier New"/>
+          <w:sz w:val="22"/>
+          <w:szCs w:val="22"/>
+        </w:rPr>
+      </w:pPr>
+      <w:r>
+        <w:rPr>
+          <w:rFonts w:asciiTheme="minorHAnsi" w:hAnsiTheme="minorHAnsi" w:cs="Courier New"/>
+          <w:sz w:val="22"/>
+          <w:szCs w:val="22"/>
+        </w:rPr>
+        <w:t xml:space="preserve">Service account of Basic User </w:t>
+      </w:r>
+      <w:proofErr w:type="spellStart"/>
+      <w:r>
+        <w:rPr>
+          <w:rFonts w:asciiTheme="minorHAnsi" w:hAnsiTheme="minorHAnsi" w:cs="Courier New"/>
+          <w:sz w:val="22"/>
+          <w:szCs w:val="22"/>
+        </w:rPr>
+        <w:t>user</w:t>
+      </w:r>
+      <w:proofErr w:type="spellEnd"/>
+      <w:r>
+        <w:rPr>
+          <w:rFonts w:asciiTheme="minorHAnsi" w:hAnsiTheme="minorHAnsi" w:cs="Courier New"/>
+          <w:sz w:val="22"/>
+          <w:szCs w:val="22"/>
+        </w:rPr>
+        <w:t xml:space="preserve"> type that is not tied to a specific person </w:t>
+      </w:r>
+    </w:p>
+    <w:p>
+      <w:pPr>
+        <w:pStyle w:val="PlainText"/>
+        <w:numPr>
+          <w:ilvl w:val="1"/>
+          <w:numId w:val="3"/>
+        </w:numPr>
+        <w:rPr>
+          <w:rFonts w:asciiTheme="minorHAnsi" w:hAnsiTheme="minorHAnsi" w:cs="Courier New"/>
+          <w:sz w:val="22"/>
+          <w:szCs w:val="22"/>
+        </w:rPr>
+      </w:pPr>
+      <w:r>
+        <w:rPr>
+          <w:rFonts w:asciiTheme="minorHAnsi" w:hAnsiTheme="minorHAnsi" w:cs="Courier New"/>
+          <w:sz w:val="22"/>
+          <w:szCs w:val="22"/>
+        </w:rPr>
+        <w:t xml:space="preserve">Example Username: </w:t>
+      </w:r>
+      <w:proofErr w:type="spellStart"/>
+      <w:r>
+        <w:rPr>
+          <w:rFonts w:asciiTheme="minorHAnsi" w:hAnsiTheme="minorHAnsi" w:cs="Courier New"/>
+          <w:sz w:val="22"/>
+          <w:szCs w:val="22"/>
+        </w:rPr>
+        <w:t>Help</w:t>
+      </w:r>
+      <w:r>
+        <w:rPr>
+          <w:rFonts w:asciiTheme="minorHAnsi" w:hAnsiTheme="minorHAnsi" w:cs="Courier New"/>
+          <w:sz w:val="22"/>
+          <w:szCs w:val="22"/>
+        </w:rPr>
+        <w:t>.System</w:t>
+      </w:r>
+      <w:proofErr w:type="spellEnd"/>
+    </w:p>
+    <w:p>
+      <w:pPr>
+        <w:pStyle w:val="PlainText"/>
+        <w:numPr>
+          <w:ilvl w:val="1"/>
+          <w:numId w:val="3"/>
+        </w:numPr>
+        <w:rPr>
+          <w:rFonts w:asciiTheme="minorHAnsi" w:hAnsiTheme="minorHAnsi" w:cs="Courier New"/>
+          <w:sz w:val="22"/>
+          <w:szCs w:val="22"/>
+        </w:rPr>
+      </w:pPr>
+      <w:r>
+        <w:rPr>
+          <w:rFonts w:asciiTheme="minorHAnsi" w:hAnsiTheme="minorHAnsi" w:cs="Courier New"/>
+          <w:sz w:val="22"/>
+          <w:szCs w:val="22"/>
+        </w:rPr>
+        <w:t>Password: &lt;&lt;Password to be specified by deployment manager&gt;&gt;</w:t>
+      </w:r>
+    </w:p>
+    <w:p>
+      <w:pPr>
+        <w:pStyle w:val="PlainText"/>
+        <w:numPr>
+          <w:ilvl w:val="2"/>
+          <w:numId w:val="3"/>
+        </w:numPr>
+        <w:rPr>
+          <w:rFonts w:asciiTheme="minorHAnsi" w:hAnsiTheme="minorHAnsi" w:cs="Courier New"/>
+          <w:sz w:val="22"/>
+          <w:szCs w:val="22"/>
+        </w:rPr>
+      </w:pPr>
+      <w:r>
+        <w:rPr>
+          <w:rFonts w:asciiTheme="minorHAnsi" w:hAnsiTheme="minorHAnsi" w:cs="Courier New"/>
+          <w:sz w:val="22"/>
+          <w:szCs w:val="22"/>
+        </w:rPr>
+        <w:lastRenderedPageBreak/>
+        <w:t xml:space="preserve">User account will be prompted to change password upon initial login, so set the password to anything initially </w:t>
+      </w:r>
+    </w:p>
+    <w:p>
+      <w:pPr>
+        <w:pStyle w:val="PlainText"/>
+        <w:numPr>
+          <w:ilvl w:val="1"/>
+          <w:numId w:val="3"/>
+        </w:numPr>
+        <w:rPr>
+          <w:rFonts w:asciiTheme="minorHAnsi" w:hAnsiTheme="minorHAnsi" w:cs="Courier New"/>
+          <w:sz w:val="22"/>
+          <w:szCs w:val="22"/>
+        </w:rPr>
+      </w:pPr>
+      <w:r>
+        <w:rPr>
+          <w:rFonts w:asciiTheme="minorHAnsi" w:hAnsiTheme="minorHAnsi" w:cs="Courier New"/>
+          <w:sz w:val="22"/>
+          <w:szCs w:val="22"/>
+        </w:rPr>
+        <w:t xml:space="preserve">First Name: </w:t>
+      </w:r>
+      <w:r>
+        <w:rPr>
+          <w:rFonts w:asciiTheme="minorHAnsi" w:hAnsiTheme="minorHAnsi" w:cs="Courier New"/>
+          <w:sz w:val="22"/>
+          <w:szCs w:val="22"/>
+        </w:rPr>
+        <w:t>Help</w:t>
+      </w:r>
+    </w:p>
+    <w:p>
+      <w:pPr>
+        <w:pStyle w:val="PlainText"/>
+        <w:numPr>
+          <w:ilvl w:val="1"/>
+          <w:numId w:val="3"/>
+        </w:numPr>
+        <w:rPr>
+          <w:rFonts w:asciiTheme="minorHAnsi" w:hAnsiTheme="minorHAnsi" w:cs="Courier New"/>
+          <w:sz w:val="22"/>
+          <w:szCs w:val="22"/>
+        </w:rPr>
+      </w:pPr>
+      <w:r>
+        <w:rPr>
+          <w:rFonts w:asciiTheme="minorHAnsi" w:hAnsiTheme="minorHAnsi" w:cs="Courier New"/>
+          <w:sz w:val="22"/>
+          <w:szCs w:val="22"/>
+        </w:rPr>
+        <w:t>Last Name: System</w:t>
+      </w:r>
+    </w:p>
+    <w:p>
+      <w:pPr>
+        <w:pStyle w:val="PlainText"/>
+        <w:numPr>
+          <w:ilvl w:val="1"/>
+          <w:numId w:val="3"/>
+        </w:numPr>
+        <w:rPr>
+          <w:rFonts w:asciiTheme="minorHAnsi" w:hAnsiTheme="minorHAnsi" w:cs="Courier New"/>
+          <w:sz w:val="22"/>
+          <w:szCs w:val="22"/>
+        </w:rPr>
+      </w:pPr>
+      <w:r>
+        <w:rPr>
+          <w:rFonts w:asciiTheme="minorHAnsi" w:hAnsiTheme="minorHAnsi" w:cs="Courier New"/>
+          <w:sz w:val="22"/>
+          <w:szCs w:val="22"/>
+        </w:rPr>
+        <w:t>E-mail Address: &lt;&lt;Insert valid email address for user/group maintaining service account&gt;&gt;</w:t>
+      </w:r>
+    </w:p>
+    <w:p>
+      <w:pPr>
+        <w:pStyle w:val="PlainText"/>
+        <w:rPr>
+          <w:rFonts w:asciiTheme="minorHAnsi" w:hAnsiTheme="minorHAnsi" w:cs="Courier New"/>
+          <w:sz w:val="22"/>
+          <w:szCs w:val="22"/>
+        </w:rPr>
+      </w:pPr>
+    </w:p>
+    <w:p>
+      <w:pPr>
+        <w:pStyle w:val="PlainText"/>
+        <w:rPr>
+          <w:rFonts w:asciiTheme="minorHAnsi" w:hAnsiTheme="minorHAnsi" w:cs="Courier New"/>
+          <w:b/>
+          <w:sz w:val="22"/>
+          <w:szCs w:val="22"/>
+        </w:rPr>
+      </w:pPr>
+      <w:r>
+        <w:rPr>
+          <w:rFonts w:asciiTheme="minorHAnsi" w:hAnsiTheme="minorHAnsi" w:cs="Courier New"/>
+          <w:b/>
+          <w:sz w:val="22"/>
+          <w:szCs w:val="22"/>
+        </w:rPr>
+        <w:t xml:space="preserve">Required </w:t>
+      </w:r>
+      <w:r>
+        <w:rPr>
+          <w:rFonts w:asciiTheme="minorHAnsi" w:hAnsiTheme="minorHAnsi" w:cs="Courier New"/>
+          <w:b/>
+          <w:sz w:val="22"/>
+          <w:szCs w:val="22"/>
+        </w:rPr>
+        <w:t>Images</w:t>
+      </w:r>
+    </w:p>
+    <w:p>
+      <w:pPr>
+        <w:pStyle w:val="PlainText"/>
+        <w:numPr>
+          <w:ilvl w:val="0"/>
+          <w:numId w:val="3"/>
+        </w:numPr>
+        <w:rPr>
+          <w:rFonts w:asciiTheme="minorHAnsi" w:hAnsiTheme="minorHAnsi" w:cs="Courier New"/>
+          <w:sz w:val="22"/>
+          <w:szCs w:val="22"/>
+        </w:rPr>
+      </w:pPr>
+      <w:r>
+        <w:rPr>
+          <w:rFonts w:asciiTheme="minorHAnsi" w:hAnsiTheme="minorHAnsi" w:cs="Courier New"/>
+          <w:sz w:val="22"/>
+          <w:szCs w:val="22"/>
+        </w:rPr>
+        <w:t>None</w:t>
+      </w:r>
+    </w:p>
+    <w:p>
+      <w:pPr>
         <w:spacing w:after="0"/>
       </w:pPr>
-      <w:r>
-        <w:t>None</w:t>
-      </w:r>
     </w:p>
     <w:p>
       <w:pPr>
         <w:spacing w:after="0"/>
         <w:rPr>
-          <w:rFonts w:cs="Courier New"/>
-          <w:b/>
-        </w:rPr>
-      </w:pPr>
-    </w:p>
-    <w:p>
-      <w:pPr>
-        <w:spacing w:after="0"/>
-        <w:rPr>
-          <w:rFonts w:cs="Courier New"/>
-          <w:b/>
-        </w:rPr>
-      </w:pPr>
-      <w:r>
-        <w:rPr>
-          <w:rFonts w:cs="Courier New"/>
-          <w:b/>
-        </w:rPr>
-        <w:t>Required</w:t>
-      </w:r>
-      <w:r>
-        <w:rPr>
-          <w:rFonts w:cs="Courier New"/>
-          <w:b/>
-        </w:rPr>
-        <w:t xml:space="preserve"> </w:t>
-      </w:r>
-      <w:r>
-        <w:rPr>
-          <w:rFonts w:cs="Courier New"/>
-          <w:b/>
-        </w:rPr>
-        <w:t>Plugins</w:t>
-      </w:r>
-    </w:p>
-    <w:p>
-      <w:pPr>
-        <w:pStyle w:val="PlainText"/>
-        <w:numPr>
-          <w:ilvl w:val="0"/>
-          <w:numId w:val="1"/>
-        </w:numPr>
-        <w:rPr>
-          <w:rFonts w:asciiTheme="minorHAnsi" w:hAnsiTheme="minorHAnsi" w:cs="Courier New"/>
-          <w:sz w:val="22"/>
-          <w:szCs w:val="22"/>
-        </w:rPr>
-      </w:pPr>
-      <w:r>
-        <w:rPr>
-          <w:rFonts w:asciiTheme="minorHAnsi" w:hAnsiTheme="minorHAnsi" w:cs="Courier New"/>
-          <w:sz w:val="22"/>
-          <w:szCs w:val="22"/>
-        </w:rPr>
-        <w:t>None</w:t>
-      </w:r>
-    </w:p>
-    <w:p>
-      <w:pPr>
-        <w:pStyle w:val="PlainText"/>
-        <w:rPr>
-          <w:rFonts w:asciiTheme="minorHAnsi" w:hAnsiTheme="minorHAnsi" w:cs="Courier New"/>
-          <w:sz w:val="22"/>
-          <w:szCs w:val="22"/>
-        </w:rPr>
-      </w:pPr>
-    </w:p>
-    <w:p>
-      <w:pPr>
-        <w:pStyle w:val="PlainText"/>
-        <w:rPr>
-          <w:rFonts w:asciiTheme="minorHAnsi" w:hAnsiTheme="minorHAnsi" w:cs="Courier New"/>
-          <w:b/>
-          <w:sz w:val="22"/>
-          <w:szCs w:val="22"/>
-        </w:rPr>
-      </w:pPr>
-      <w:r>
-        <w:rPr>
-          <w:rFonts w:asciiTheme="minorHAnsi" w:hAnsiTheme="minorHAnsi" w:cs="Courier New"/>
-          <w:b/>
-          <w:sz w:val="22"/>
-          <w:szCs w:val="22"/>
-        </w:rPr>
-        <w:t>Required App</w:t>
-      </w:r>
-      <w:r>
-        <w:rPr>
-          <w:rFonts w:asciiTheme="minorHAnsi" w:hAnsiTheme="minorHAnsi" w:cs="Courier New"/>
-          <w:b/>
-          <w:sz w:val="22"/>
-          <w:szCs w:val="22"/>
-        </w:rPr>
-        <w:t>lication Package</w:t>
-      </w:r>
-      <w:r>
-        <w:rPr>
-          <w:rFonts w:asciiTheme="minorHAnsi" w:hAnsiTheme="minorHAnsi" w:cs="Courier New"/>
-          <w:b/>
-          <w:sz w:val="22"/>
-          <w:szCs w:val="22"/>
-        </w:rPr>
-        <w:t>s</w:t>
-      </w:r>
-    </w:p>
-    <w:p>
-      <w:pPr>
-        <w:pStyle w:val="PlainText"/>
-        <w:numPr>
-          <w:ilvl w:val="0"/>
-          <w:numId w:val="3"/>
-        </w:numPr>
-        <w:rPr>
-          <w:rFonts w:asciiTheme="minorHAnsi" w:hAnsiTheme="minorHAnsi" w:cs="Courier New"/>
-          <w:sz w:val="22"/>
-          <w:szCs w:val="22"/>
-        </w:rPr>
-      </w:pPr>
-      <w:r>
-        <w:rPr>
-          <w:rFonts w:asciiTheme="minorHAnsi" w:hAnsiTheme="minorHAnsi" w:cs="Courier New"/>
-          <w:sz w:val="22"/>
-          <w:szCs w:val="22"/>
-        </w:rPr>
-        <w:t>AF</w:t>
-      </w:r>
-      <w:r>
-        <w:rPr>
-          <w:rFonts w:asciiTheme="minorHAnsi" w:hAnsiTheme="minorHAnsi" w:cs="Courier New"/>
-          <w:sz w:val="22"/>
-          <w:szCs w:val="22"/>
-        </w:rPr>
-        <w:t xml:space="preserve"> Common Objects</w:t>
-      </w:r>
-      <w:r>
-        <w:rPr>
-          <w:rFonts w:asciiTheme="minorHAnsi" w:hAnsiTheme="minorHAnsi" w:cs="Courier New"/>
-          <w:sz w:val="22"/>
-          <w:szCs w:val="22"/>
-        </w:rPr>
-        <w:t xml:space="preserve"> - Unpublished</w:t>
-      </w:r>
-      <w:r>
-        <w:rPr>
-          <w:rFonts w:asciiTheme="minorHAnsi" w:hAnsiTheme="minorHAnsi" w:cs="Courier New"/>
-          <w:sz w:val="22"/>
-          <w:szCs w:val="22"/>
-        </w:rPr>
-        <w:t>.zip</w:t>
-      </w:r>
-    </w:p>
-    <w:p>
-      <w:pPr>
-        <w:pStyle w:val="PlainText"/>
-        <w:numPr>
-          <w:ilvl w:val="0"/>
-          <w:numId w:val="3"/>
-        </w:numPr>
-        <w:rPr>
-          <w:rFonts w:asciiTheme="minorHAnsi" w:hAnsiTheme="minorHAnsi" w:cs="Courier New"/>
-          <w:sz w:val="22"/>
-          <w:szCs w:val="22"/>
-        </w:rPr>
-      </w:pPr>
-      <w:r>
-        <w:rPr>
-          <w:rFonts w:asciiTheme="minorHAnsi" w:hAnsiTheme="minorHAnsi" w:cs="Courier New"/>
-          <w:sz w:val="22"/>
-          <w:szCs w:val="22"/>
-        </w:rPr>
-        <w:t>AF Common Objects.zip</w:t>
-      </w:r>
-    </w:p>
-    <w:p>
-      <w:pPr>
-        <w:pStyle w:val="PlainText"/>
-        <w:numPr>
-          <w:ilvl w:val="0"/>
-          <w:numId w:val="3"/>
-        </w:numPr>
-        <w:rPr>
-          <w:rFonts w:asciiTheme="minorHAnsi" w:hAnsiTheme="minorHAnsi" w:cs="Courier New"/>
-          <w:sz w:val="22"/>
-          <w:szCs w:val="22"/>
-        </w:rPr>
-      </w:pPr>
-      <w:r>
-        <w:rPr>
-          <w:rFonts w:asciiTheme="minorHAnsi" w:hAnsiTheme="minorHAnsi" w:cs="Courier New"/>
-          <w:sz w:val="22"/>
-          <w:szCs w:val="22"/>
-        </w:rPr>
-        <w:t>Help – Data Stores and CDTs</w:t>
-      </w:r>
-      <w:r>
-        <w:rPr>
-          <w:rFonts w:asciiTheme="minorHAnsi" w:hAnsiTheme="minorHAnsi" w:cs="Courier New"/>
-          <w:sz w:val="22"/>
-          <w:szCs w:val="22"/>
-        </w:rPr>
-        <w:t>.zip</w:t>
-      </w:r>
-    </w:p>
-    <w:p>
-      <w:pPr>
-        <w:pStyle w:val="PlainText"/>
-        <w:numPr>
-          <w:ilvl w:val="0"/>
-          <w:numId w:val="3"/>
-        </w:numPr>
-        <w:rPr>
-          <w:rFonts w:asciiTheme="minorHAnsi" w:hAnsiTheme="minorHAnsi" w:cs="Courier New"/>
-          <w:sz w:val="22"/>
-          <w:szCs w:val="22"/>
-        </w:rPr>
-      </w:pPr>
-      <w:r>
-        <w:rPr>
-          <w:rFonts w:asciiTheme="minorHAnsi" w:hAnsiTheme="minorHAnsi" w:cs="Courier New"/>
-          <w:sz w:val="22"/>
-          <w:szCs w:val="22"/>
-        </w:rPr>
-        <w:t>Help – All Objects.zip</w:t>
-      </w:r>
-    </w:p>
-    <w:p>
-      <w:pPr>
-        <w:pStyle w:val="PlainText"/>
-        <w:numPr>
-          <w:ilvl w:val="0"/>
-          <w:numId w:val="3"/>
-        </w:numPr>
-        <w:rPr>
-          <w:rFonts w:asciiTheme="minorHAnsi" w:hAnsiTheme="minorHAnsi" w:cs="Courier New"/>
-          <w:sz w:val="22"/>
-          <w:szCs w:val="22"/>
-        </w:rPr>
-      </w:pPr>
-      <w:r>
-        <w:rPr>
-          <w:rFonts w:asciiTheme="minorHAnsi" w:hAnsiTheme="minorHAnsi" w:cs="Courier New"/>
-          <w:sz w:val="22"/>
-          <w:szCs w:val="22"/>
-        </w:rPr>
-        <w:t>Help.zip</w:t>
-      </w:r>
-    </w:p>
-    <w:p>
-      <w:pPr>
-        <w:pStyle w:val="PlainText"/>
-        <w:rPr>
-          <w:rFonts w:asciiTheme="minorHAnsi" w:hAnsiTheme="minorHAnsi" w:cs="Courier New"/>
-          <w:sz w:val="22"/>
-          <w:szCs w:val="22"/>
-        </w:rPr>
-      </w:pPr>
-    </w:p>
-    <w:p>
-      <w:pPr>
-        <w:pStyle w:val="PlainText"/>
-        <w:rPr>
-          <w:rFonts w:asciiTheme="minorHAnsi" w:hAnsiTheme="minorHAnsi" w:cs="Courier New"/>
-          <w:b/>
-          <w:sz w:val="22"/>
-          <w:szCs w:val="22"/>
-        </w:rPr>
-      </w:pPr>
-      <w:r>
-        <w:rPr>
-          <w:rFonts w:asciiTheme="minorHAnsi" w:hAnsiTheme="minorHAnsi" w:cs="Courier New"/>
-          <w:b/>
-          <w:sz w:val="22"/>
-          <w:szCs w:val="22"/>
-        </w:rPr>
-        <w:t xml:space="preserve">Required </w:t>
-      </w:r>
-      <w:r>
-        <w:rPr>
-          <w:rFonts w:asciiTheme="minorHAnsi" w:hAnsiTheme="minorHAnsi" w:cs="Courier New"/>
-          <w:b/>
-          <w:sz w:val="22"/>
-          <w:szCs w:val="22"/>
-        </w:rPr>
-        <w:t>Database Scripts</w:t>
-      </w:r>
-    </w:p>
-    <w:p>
-      <w:pPr>
-        <w:pStyle w:val="PlainText"/>
-        <w:numPr>
-          <w:ilvl w:val="0"/>
-          <w:numId w:val="3"/>
-        </w:numPr>
-        <w:rPr>
-          <w:rFonts w:asciiTheme="minorHAnsi" w:hAnsiTheme="minorHAnsi" w:cs="Courier New"/>
-          <w:sz w:val="22"/>
-          <w:szCs w:val="22"/>
-        </w:rPr>
-      </w:pPr>
-      <w:r>
-        <w:rPr>
-          <w:rFonts w:asciiTheme="minorHAnsi" w:hAnsiTheme="minorHAnsi" w:cs="Courier New"/>
-          <w:sz w:val="22"/>
-          <w:szCs w:val="22"/>
-        </w:rPr>
-        <w:t>MySQL</w:t>
-      </w:r>
-    </w:p>
-    <w:p>
-      <w:pPr>
-        <w:pStyle w:val="PlainText"/>
-        <w:numPr>
-          <w:ilvl w:val="1"/>
-          <w:numId w:val="3"/>
-        </w:numPr>
-        <w:rPr>
-          <w:rFonts w:asciiTheme="minorHAnsi" w:hAnsiTheme="minorHAnsi" w:cs="Courier New"/>
-          <w:sz w:val="22"/>
-          <w:szCs w:val="22"/>
-        </w:rPr>
-      </w:pPr>
-      <w:r>
-        <w:rPr>
-          <w:rFonts w:asciiTheme="minorHAnsi" w:hAnsiTheme="minorHAnsi" w:cs="Courier New"/>
-          <w:sz w:val="22"/>
-          <w:szCs w:val="22"/>
-        </w:rPr>
-        <w:t xml:space="preserve">AF Release 1.0.0 Create </w:t>
-      </w:r>
-      <w:proofErr w:type="spellStart"/>
-      <w:r>
-        <w:rPr>
-          <w:rFonts w:asciiTheme="minorHAnsi" w:hAnsiTheme="minorHAnsi" w:cs="Courier New"/>
-          <w:sz w:val="22"/>
-          <w:szCs w:val="22"/>
-        </w:rPr>
-        <w:t>DB.sql</w:t>
-      </w:r>
-      <w:proofErr w:type="spellEnd"/>
-    </w:p>
-    <w:p>
-      <w:pPr>
-        <w:pStyle w:val="PlainText"/>
-        <w:numPr>
-          <w:ilvl w:val="1"/>
-          <w:numId w:val="3"/>
-        </w:numPr>
-        <w:rPr>
-          <w:rFonts w:asciiTheme="minorHAnsi" w:hAnsiTheme="minorHAnsi" w:cs="Courier New"/>
-          <w:sz w:val="22"/>
-          <w:szCs w:val="22"/>
-        </w:rPr>
-      </w:pPr>
-      <w:r>
-        <w:rPr>
-          <w:rFonts w:asciiTheme="minorHAnsi" w:hAnsiTheme="minorHAnsi" w:cs="Courier New"/>
-          <w:sz w:val="22"/>
-          <w:szCs w:val="22"/>
-        </w:rPr>
-        <w:t>Help</w:t>
-      </w:r>
-      <w:r>
-        <w:rPr>
-          <w:rFonts w:asciiTheme="minorHAnsi" w:hAnsiTheme="minorHAnsi" w:cs="Courier New"/>
-          <w:sz w:val="22"/>
-          <w:szCs w:val="22"/>
-        </w:rPr>
-        <w:t xml:space="preserve"> Release 1.0.0 Create </w:t>
-      </w:r>
-      <w:proofErr w:type="spellStart"/>
-      <w:r>
-        <w:rPr>
-          <w:rFonts w:asciiTheme="minorHAnsi" w:hAnsiTheme="minorHAnsi" w:cs="Courier New"/>
-          <w:sz w:val="22"/>
-          <w:szCs w:val="22"/>
-        </w:rPr>
-        <w:t>DB.sql</w:t>
-      </w:r>
-      <w:proofErr w:type="spellEnd"/>
-    </w:p>
-    <w:p>
-      <w:pPr>
-        <w:pStyle w:val="PlainText"/>
-        <w:numPr>
-          <w:ilvl w:val="1"/>
-          <w:numId w:val="3"/>
-        </w:numPr>
-        <w:rPr>
-          <w:rFonts w:asciiTheme="minorHAnsi" w:hAnsiTheme="minorHAnsi" w:cs="Courier New"/>
-          <w:sz w:val="22"/>
-          <w:szCs w:val="22"/>
-        </w:rPr>
-      </w:pPr>
-      <w:r>
-        <w:rPr>
-          <w:rFonts w:asciiTheme="minorHAnsi" w:hAnsiTheme="minorHAnsi" w:cs="Courier New"/>
-          <w:sz w:val="22"/>
-          <w:szCs w:val="22"/>
-        </w:rPr>
-        <w:t>Help</w:t>
-      </w:r>
-      <w:r>
-        <w:rPr>
-          <w:rFonts w:asciiTheme="minorHAnsi" w:hAnsiTheme="minorHAnsi" w:cs="Courier New"/>
-          <w:sz w:val="22"/>
-          <w:szCs w:val="22"/>
-        </w:rPr>
-        <w:t xml:space="preserve"> Release 1.0.0 Insert Reference </w:t>
-      </w:r>
-      <w:proofErr w:type="spellStart"/>
-      <w:r>
-        <w:rPr>
-          <w:rFonts w:asciiTheme="minorHAnsi" w:hAnsiTheme="minorHAnsi" w:cs="Courier New"/>
-          <w:sz w:val="22"/>
-          <w:szCs w:val="22"/>
-        </w:rPr>
-        <w:t>Data.sql</w:t>
-      </w:r>
-      <w:proofErr w:type="spellEnd"/>
-    </w:p>
-    <w:p>
-      <w:pPr>
-        <w:pStyle w:val="PlainText"/>
-        <w:numPr>
-          <w:ilvl w:val="0"/>
-          <w:numId w:val="3"/>
-        </w:numPr>
-        <w:rPr>
-          <w:rFonts w:asciiTheme="minorHAnsi" w:hAnsiTheme="minorHAnsi" w:cs="Courier New"/>
-          <w:sz w:val="22"/>
-          <w:szCs w:val="22"/>
-        </w:rPr>
-      </w:pPr>
-      <w:r>
-        <w:rPr>
-          <w:rFonts w:asciiTheme="minorHAnsi" w:hAnsiTheme="minorHAnsi" w:cs="Courier New"/>
-          <w:sz w:val="22"/>
-          <w:szCs w:val="22"/>
-        </w:rPr>
-        <w:t>Oracle</w:t>
-      </w:r>
-    </w:p>
-    <w:p>
-      <w:pPr>
-        <w:pStyle w:val="PlainText"/>
-        <w:numPr>
-          <w:ilvl w:val="1"/>
-          <w:numId w:val="3"/>
-        </w:numPr>
-        <w:rPr>
-          <w:rFonts w:asciiTheme="minorHAnsi" w:hAnsiTheme="minorHAnsi" w:cs="Courier New"/>
-          <w:sz w:val="22"/>
-          <w:szCs w:val="22"/>
-        </w:rPr>
-      </w:pPr>
-      <w:r>
-        <w:rPr>
-          <w:rFonts w:asciiTheme="minorHAnsi" w:hAnsiTheme="minorHAnsi" w:cs="Courier New"/>
-          <w:sz w:val="22"/>
-          <w:szCs w:val="22"/>
-        </w:rPr>
-        <w:t xml:space="preserve">AF Release 1.0.0 Create </w:t>
-      </w:r>
-      <w:proofErr w:type="spellStart"/>
-      <w:r>
-        <w:rPr>
-          <w:rFonts w:asciiTheme="minorHAnsi" w:hAnsiTheme="minorHAnsi" w:cs="Courier New"/>
-          <w:sz w:val="22"/>
-          <w:szCs w:val="22"/>
-        </w:rPr>
-        <w:t>DB.sql</w:t>
-      </w:r>
-      <w:proofErr w:type="spellEnd"/>
-    </w:p>
-    <w:p>
-      <w:pPr>
-        <w:pStyle w:val="PlainText"/>
-        <w:numPr>
-          <w:ilvl w:val="1"/>
-          <w:numId w:val="3"/>
-        </w:numPr>
-        <w:rPr>
-          <w:rFonts w:asciiTheme="minorHAnsi" w:hAnsiTheme="minorHAnsi" w:cs="Courier New"/>
-          <w:sz w:val="22"/>
-          <w:szCs w:val="22"/>
-        </w:rPr>
-      </w:pPr>
-      <w:r>
-        <w:rPr>
-          <w:rFonts w:asciiTheme="minorHAnsi" w:hAnsiTheme="minorHAnsi" w:cs="Courier New"/>
-          <w:sz w:val="22"/>
-          <w:szCs w:val="22"/>
-        </w:rPr>
-        <w:t>Help</w:t>
-      </w:r>
-      <w:r>
-        <w:rPr>
-          <w:rFonts w:asciiTheme="minorHAnsi" w:hAnsiTheme="minorHAnsi" w:cs="Courier New"/>
-          <w:sz w:val="22"/>
-          <w:szCs w:val="22"/>
-        </w:rPr>
-        <w:t xml:space="preserve"> Release 1.0.0 Create </w:t>
-      </w:r>
-      <w:proofErr w:type="spellStart"/>
-      <w:r>
-        <w:rPr>
-          <w:rFonts w:asciiTheme="minorHAnsi" w:hAnsiTheme="minorHAnsi" w:cs="Courier New"/>
-          <w:sz w:val="22"/>
-          <w:szCs w:val="22"/>
-        </w:rPr>
-        <w:t>DB.sql</w:t>
-      </w:r>
-      <w:proofErr w:type="spellEnd"/>
-    </w:p>
-    <w:p>
-      <w:pPr>
-        <w:pStyle w:val="PlainText"/>
-        <w:numPr>
-          <w:ilvl w:val="1"/>
-          <w:numId w:val="3"/>
-        </w:numPr>
-        <w:rPr>
-          <w:rFonts w:asciiTheme="minorHAnsi" w:hAnsiTheme="minorHAnsi" w:cs="Courier New"/>
-          <w:sz w:val="22"/>
-          <w:szCs w:val="22"/>
-        </w:rPr>
-      </w:pPr>
-      <w:r>
-        <w:rPr>
-          <w:rFonts w:asciiTheme="minorHAnsi" w:hAnsiTheme="minorHAnsi" w:cs="Courier New"/>
-          <w:sz w:val="22"/>
-          <w:szCs w:val="22"/>
-        </w:rPr>
-        <w:t>Help</w:t>
-      </w:r>
-      <w:r>
-        <w:rPr>
-          <w:rFonts w:asciiTheme="minorHAnsi" w:hAnsiTheme="minorHAnsi" w:cs="Courier New"/>
-          <w:sz w:val="22"/>
-          <w:szCs w:val="22"/>
-        </w:rPr>
-        <w:t xml:space="preserve"> Release 1.0.0 Insert Reference </w:t>
-      </w:r>
-      <w:proofErr w:type="spellStart"/>
-      <w:r>
-        <w:rPr>
-          <w:rFonts w:asciiTheme="minorHAnsi" w:hAnsiTheme="minorHAnsi" w:cs="Courier New"/>
-          <w:sz w:val="22"/>
-          <w:szCs w:val="22"/>
-        </w:rPr>
-        <w:t>Data.sql</w:t>
-      </w:r>
-      <w:proofErr w:type="spellEnd"/>
-    </w:p>
-    <w:p>
-      <w:pPr>
-        <w:pStyle w:val="PlainText"/>
-        <w:rPr>
-          <w:rFonts w:asciiTheme="minorHAnsi" w:hAnsiTheme="minorHAnsi" w:cs="Courier New"/>
-          <w:sz w:val="22"/>
-          <w:szCs w:val="22"/>
-        </w:rPr>
-      </w:pPr>
-    </w:p>
-    <w:p>
-      <w:pPr>
-        <w:pStyle w:val="PlainText"/>
-        <w:rPr>
-          <w:rFonts w:asciiTheme="minorHAnsi" w:hAnsiTheme="minorHAnsi" w:cs="Courier New"/>
-          <w:b/>
-          <w:sz w:val="22"/>
-          <w:szCs w:val="22"/>
-        </w:rPr>
-      </w:pPr>
-      <w:r>
-        <w:rPr>
-          <w:rFonts w:asciiTheme="minorHAnsi" w:hAnsiTheme="minorHAnsi" w:cs="Courier New"/>
-          <w:b/>
-          <w:sz w:val="22"/>
-          <w:szCs w:val="22"/>
-        </w:rPr>
-        <w:t>Required Users</w:t>
-      </w:r>
-    </w:p>
-    <w:p>
-      <w:pPr>
-        <w:pStyle w:val="PlainText"/>
-        <w:numPr>
-          <w:ilvl w:val="0"/>
-          <w:numId w:val="3"/>
-        </w:numPr>
-        <w:rPr>
-          <w:rFonts w:asciiTheme="minorHAnsi" w:hAnsiTheme="minorHAnsi" w:cs="Courier New"/>
-          <w:sz w:val="22"/>
-          <w:szCs w:val="22"/>
-        </w:rPr>
-      </w:pPr>
-      <w:r>
-        <w:rPr>
-          <w:rFonts w:asciiTheme="minorHAnsi" w:hAnsiTheme="minorHAnsi" w:cs="Courier New"/>
-          <w:sz w:val="22"/>
-          <w:szCs w:val="22"/>
-        </w:rPr>
-        <w:t xml:space="preserve">Service account of Basic User </w:t>
-      </w:r>
-      <w:proofErr w:type="spellStart"/>
-      <w:r>
-        <w:rPr>
-          <w:rFonts w:asciiTheme="minorHAnsi" w:hAnsiTheme="minorHAnsi" w:cs="Courier New"/>
-          <w:sz w:val="22"/>
-          <w:szCs w:val="22"/>
-        </w:rPr>
-        <w:t>user</w:t>
-      </w:r>
-      <w:proofErr w:type="spellEnd"/>
-      <w:r>
-        <w:rPr>
-          <w:rFonts w:asciiTheme="minorHAnsi" w:hAnsiTheme="minorHAnsi" w:cs="Courier New"/>
-          <w:sz w:val="22"/>
-          <w:szCs w:val="22"/>
-        </w:rPr>
-        <w:t xml:space="preserve"> type that is not tied to a specific person </w:t>
-      </w:r>
-    </w:p>
-    <w:p>
-      <w:pPr>
-        <w:pStyle w:val="PlainText"/>
-        <w:numPr>
-          <w:ilvl w:val="1"/>
-          <w:numId w:val="3"/>
-        </w:numPr>
-        <w:rPr>
-          <w:rFonts w:asciiTheme="minorHAnsi" w:hAnsiTheme="minorHAnsi" w:cs="Courier New"/>
-          <w:sz w:val="22"/>
-          <w:szCs w:val="22"/>
-        </w:rPr>
-      </w:pPr>
-      <w:r>
-        <w:rPr>
-          <w:rFonts w:asciiTheme="minorHAnsi" w:hAnsiTheme="minorHAnsi" w:cs="Courier New"/>
-          <w:sz w:val="22"/>
-          <w:szCs w:val="22"/>
-        </w:rPr>
-        <w:t xml:space="preserve">Example Username: </w:t>
-      </w:r>
-      <w:proofErr w:type="spellStart"/>
-      <w:r>
-        <w:rPr>
-          <w:rFonts w:asciiTheme="minorHAnsi" w:hAnsiTheme="minorHAnsi" w:cs="Courier New"/>
-          <w:sz w:val="22"/>
-          <w:szCs w:val="22"/>
-        </w:rPr>
-        <w:t>Help</w:t>
-      </w:r>
-      <w:r>
-        <w:rPr>
-          <w:rFonts w:asciiTheme="minorHAnsi" w:hAnsiTheme="minorHAnsi" w:cs="Courier New"/>
-          <w:sz w:val="22"/>
-          <w:szCs w:val="22"/>
-        </w:rPr>
-        <w:t>.System</w:t>
-      </w:r>
-      <w:proofErr w:type="spellEnd"/>
-    </w:p>
-    <w:p>
-      <w:pPr>
-        <w:pStyle w:val="PlainText"/>
-        <w:numPr>
-          <w:ilvl w:val="1"/>
-          <w:numId w:val="3"/>
-        </w:numPr>
-        <w:rPr>
-          <w:rFonts w:asciiTheme="minorHAnsi" w:hAnsiTheme="minorHAnsi" w:cs="Courier New"/>
-          <w:sz w:val="22"/>
-          <w:szCs w:val="22"/>
-        </w:rPr>
-      </w:pPr>
-      <w:r>
-        <w:rPr>
-          <w:rFonts w:asciiTheme="minorHAnsi" w:hAnsiTheme="minorHAnsi" w:cs="Courier New"/>
-          <w:sz w:val="22"/>
-          <w:szCs w:val="22"/>
-        </w:rPr>
-        <w:t>Password: &lt;&lt;Password to be specified by deployment manager&gt;&gt;</w:t>
-      </w:r>
-    </w:p>
-    <w:p>
-      <w:pPr>
-        <w:pStyle w:val="PlainText"/>
-        <w:numPr>
-          <w:ilvl w:val="2"/>
-          <w:numId w:val="3"/>
-        </w:numPr>
-        <w:rPr>
-          <w:rFonts w:asciiTheme="minorHAnsi" w:hAnsiTheme="minorHAnsi" w:cs="Courier New"/>
-          <w:sz w:val="22"/>
-          <w:szCs w:val="22"/>
-        </w:rPr>
-      </w:pPr>
-      <w:r>
-        <w:rPr>
-          <w:rFonts w:asciiTheme="minorHAnsi" w:hAnsiTheme="minorHAnsi" w:cs="Courier New"/>
-          <w:sz w:val="22"/>
-          <w:szCs w:val="22"/>
-        </w:rPr>
-        <w:t xml:space="preserve">User account will be prompted to change password upon initial login, so set the password to anything initially </w:t>
-      </w:r>
-    </w:p>
-    <w:p>
-      <w:pPr>
-        <w:pStyle w:val="PlainText"/>
-        <w:numPr>
-          <w:ilvl w:val="1"/>
-          <w:numId w:val="3"/>
-        </w:numPr>
-        <w:rPr>
-          <w:rFonts w:asciiTheme="minorHAnsi" w:hAnsiTheme="minorHAnsi" w:cs="Courier New"/>
-          <w:sz w:val="22"/>
-          <w:szCs w:val="22"/>
-        </w:rPr>
-      </w:pPr>
-      <w:r>
-        <w:rPr>
-          <w:rFonts w:asciiTheme="minorHAnsi" w:hAnsiTheme="minorHAnsi" w:cs="Courier New"/>
-          <w:sz w:val="22"/>
-          <w:szCs w:val="22"/>
-        </w:rPr>
-        <w:t xml:space="preserve">First Name: </w:t>
-      </w:r>
-      <w:r>
-        <w:rPr>
-          <w:rFonts w:asciiTheme="minorHAnsi" w:hAnsiTheme="minorHAnsi" w:cs="Courier New"/>
-          <w:sz w:val="22"/>
-          <w:szCs w:val="22"/>
-        </w:rPr>
-        <w:t>Help</w:t>
-      </w:r>
-    </w:p>
-    <w:p>
-      <w:pPr>
-        <w:pStyle w:val="PlainText"/>
-        <w:numPr>
-          <w:ilvl w:val="1"/>
-          <w:numId w:val="3"/>
-        </w:numPr>
-        <w:rPr>
-          <w:rFonts w:asciiTheme="minorHAnsi" w:hAnsiTheme="minorHAnsi" w:cs="Courier New"/>
-          <w:sz w:val="22"/>
-          <w:szCs w:val="22"/>
-        </w:rPr>
-      </w:pPr>
-      <w:r>
-        <w:rPr>
-          <w:rFonts w:asciiTheme="minorHAnsi" w:hAnsiTheme="minorHAnsi" w:cs="Courier New"/>
-          <w:sz w:val="22"/>
-          <w:szCs w:val="22"/>
-        </w:rPr>
-        <w:t>Last Name: System</w:t>
-      </w:r>
-    </w:p>
-    <w:p>
-      <w:pPr>
-        <w:pStyle w:val="PlainText"/>
-        <w:numPr>
-          <w:ilvl w:val="1"/>
-          <w:numId w:val="3"/>
-        </w:numPr>
-        <w:rPr>
-          <w:rFonts w:asciiTheme="minorHAnsi" w:hAnsiTheme="minorHAnsi" w:cs="Courier New"/>
-          <w:sz w:val="22"/>
-          <w:szCs w:val="22"/>
-        </w:rPr>
-      </w:pPr>
-      <w:r>
-        <w:rPr>
-          <w:rFonts w:asciiTheme="minorHAnsi" w:hAnsiTheme="minorHAnsi" w:cs="Courier New"/>
-          <w:sz w:val="22"/>
-          <w:szCs w:val="22"/>
-        </w:rPr>
-        <w:t>E-mail Address: &lt;&lt;Insert valid email address for user/group maintaining service account&gt;&gt;</w:t>
-      </w:r>
-    </w:p>
-    <w:p>
-      <w:pPr>
-        <w:pStyle w:val="PlainText"/>
-        <w:rPr>
-          <w:rFonts w:asciiTheme="minorHAnsi" w:hAnsiTheme="minorHAnsi" w:cs="Courier New"/>
-          <w:sz w:val="22"/>
-          <w:szCs w:val="22"/>
-        </w:rPr>
-      </w:pPr>
-    </w:p>
-    <w:p>
-      <w:pPr>
-        <w:pStyle w:val="PlainText"/>
-        <w:rPr>
-          <w:rFonts w:asciiTheme="minorHAnsi" w:hAnsiTheme="minorHAnsi" w:cs="Courier New"/>
-          <w:b/>
-          <w:sz w:val="22"/>
-          <w:szCs w:val="22"/>
-        </w:rPr>
-      </w:pPr>
-      <w:r>
-        <w:rPr>
-          <w:rFonts w:asciiTheme="minorHAnsi" w:hAnsiTheme="minorHAnsi" w:cs="Courier New"/>
-          <w:b/>
-          <w:sz w:val="22"/>
-          <w:szCs w:val="22"/>
-        </w:rPr>
-        <w:t xml:space="preserve">Required </w:t>
-      </w:r>
-      <w:r>
-        <w:rPr>
-          <w:rFonts w:asciiTheme="minorHAnsi" w:hAnsiTheme="minorHAnsi" w:cs="Courier New"/>
-          <w:b/>
-          <w:sz w:val="22"/>
-          <w:szCs w:val="22"/>
-        </w:rPr>
-        <w:t>Images</w:t>
-      </w:r>
-    </w:p>
-    <w:p>
-      <w:pPr>
-        <w:pStyle w:val="PlainText"/>
-        <w:numPr>
-          <w:ilvl w:val="0"/>
-          <w:numId w:val="3"/>
-        </w:numPr>
-        <w:rPr>
-          <w:rFonts w:asciiTheme="minorHAnsi" w:hAnsiTheme="minorHAnsi" w:cs="Courier New"/>
-          <w:sz w:val="22"/>
-          <w:szCs w:val="22"/>
-        </w:rPr>
-      </w:pPr>
-      <w:r>
-        <w:rPr>
-          <w:rFonts w:asciiTheme="minorHAnsi" w:hAnsiTheme="minorHAnsi" w:cs="Courier New"/>
-          <w:sz w:val="22"/>
-          <w:szCs w:val="22"/>
-        </w:rPr>
-        <w:t>None</w:t>
-      </w:r>
-    </w:p>
-    <w:p>
-      <w:pPr>
-        <w:spacing w:after="0"/>
-      </w:pPr>
-    </w:p>
-    <w:p>
-      <w:pPr>
-        <w:spacing w:after="0"/>
-        <w:rPr>
-          <w:b/>
-        </w:rPr>
-      </w:pPr>
-      <w:r>
-        <w:rPr>
-          <w:b/>
-        </w:rPr>
-        <w:lastRenderedPageBreak/>
+          <w:b/>
+        </w:rPr>
+      </w:pPr>
+      <w:r>
+        <w:rPr>
+          <w:b/>
+        </w:rPr>
         <w:t>Configuration Steps</w:t>
       </w:r>
     </w:p>
@@ -1180,7 +1439,6 @@
           <w:ilvl w:val="0"/>
           <w:numId w:val="2"/>
         </w:numPr>
-        <w:spacing w:after="0"/>
       </w:pPr>
       <w:r>
         <w:t xml:space="preserve">Import </w:t>
@@ -1190,7 +1448,21 @@
           <w:rFonts w:cs="Courier New"/>
           <w:b/>
         </w:rPr>
-        <w:t>AF Common Objects.zip</w:t>
+        <w:t>AF Common Objects</w:t>
+      </w:r>
+      <w:r>
+        <w:rPr>
+          <w:rFonts w:cs="Courier New"/>
+          <w:b/>
+        </w:rPr>
+        <w:t xml:space="preserve"> - Unpublished</w:t>
+      </w:r>
+      <w:r>
+        <w:rPr>
+          <w:rFonts w:cs="Courier New"/>
+          <w:b/>
+        </w:rPr>
+        <w:t>.zip</w:t>
       </w:r>
     </w:p>
     <w:p>
@@ -1200,6 +1472,7 @@
           <w:ilvl w:val="0"/>
           <w:numId w:val="2"/>
         </w:numPr>
+        <w:spacing w:after="0"/>
       </w:pPr>
       <w:r>
         <w:t xml:space="preserve">Import </w:t>
@@ -1209,21 +1482,7 @@
           <w:rFonts w:cs="Courier New"/>
           <w:b/>
         </w:rPr>
-        <w:t>AF Common Objects</w:t>
-      </w:r>
-      <w:r>
-        <w:rPr>
-          <w:rFonts w:cs="Courier New"/>
-          <w:b/>
-        </w:rPr>
-        <w:t xml:space="preserve"> - Unpublished</w:t>
-      </w:r>
-      <w:r>
-        <w:rPr>
-          <w:rFonts w:cs="Courier New"/>
-          <w:b/>
-        </w:rPr>
-        <w:t>.zip</w:t>
+        <w:t>AF Common Objects.zip</w:t>
       </w:r>
     </w:p>
     <w:p>
@@ -1268,14 +1527,7 @@
           <w:rFonts w:cs="Courier New"/>
           <w:b/>
         </w:rPr>
-        <w:t xml:space="preserve">Help – </w:t>
-      </w:r>
-      <w:r>
-        <w:rPr>
-          <w:rFonts w:cs="Courier New"/>
-          <w:b/>
-        </w:rPr>
-        <w:t>All Objects</w:t>
+        <w:t>Help – All Objects</w:t>
       </w:r>
       <w:r>
         <w:rPr>
@@ -1693,6 +1945,7 @@
           <w:rFonts w:ascii="Calibri" w:eastAsia="Times New Roman" w:hAnsi="Calibri" w:cs="Times New Roman"/>
           <w:color w:val="000000"/>
         </w:rPr>
+        <w:lastRenderedPageBreak/>
         <w:t xml:space="preserve">Properly shutdown Appian and ensure the engines are </w:t>
       </w:r>
       <w:proofErr w:type="spellStart"/>
@@ -1855,7 +2108,6 @@
         </w:rPr>
       </w:pPr>
       <w:r>
-        <w:lastRenderedPageBreak/>
         <w:t>Properly start Appian and begin full deployment procedure outlined above</w:t>
       </w:r>
     </w:p>

</xml_diff>